<commit_message>
Model Refresh Review Guidelines
Included the changes suggested by Josh for EDA part.
</commit_message>
<xml_diff>
--- a/Model Refresh Review Guidelines.docx
+++ b/Model Refresh Review Guidelines.docx
@@ -13,7 +13,25 @@
     <w:p/>
     <w:p>
       <w:r>
-        <w:t>In this document, we lay out various steps to review the refreshed models. These steps are to serve as basic guidelines to help beginners towards this process and in no way are these to be taken as</w:t>
+        <w:t xml:space="preserve">In this document, we lay out various steps to review the refreshed models. </w:t>
+      </w:r>
+      <w:r>
+        <w:t xml:space="preserve">This guide is based on the </w:t>
+      </w:r>
+      <w:r>
+        <w:t xml:space="preserve">three primary scripts used for EDA, Pricing Model and Win Loss Model construction (sample scripts attached). </w:t>
+      </w:r>
+      <w:r>
+        <w:t>We dive into different sections of the script and layout any minor and</w:t>
+      </w:r>
+      <w:r>
+        <w:t>/or</w:t>
+      </w:r>
+      <w:r>
+        <w:t xml:space="preserve"> major changes which may be required while refreshing the model. </w:t>
+      </w:r>
+      <w:r>
+        <w:t>The steps are to serve as basic guidelines to help beginners towards this process and in no way are these to be taken as</w:t>
       </w:r>
       <w:r>
         <w:t xml:space="preserve"> a</w:t>
@@ -38,15 +56,47 @@
     <w:p>
       <w:pPr>
         <w:pStyle w:val="Subtitle"/>
+        <w:rPr>
+          <w:i/>
+          <w:iCs/>
+          <w:color w:val="4472C4" w:themeColor="accent1"/>
+        </w:rPr>
+      </w:pPr>
+      <w:r>
         <w:rPr>
           <w:rStyle w:val="IntenseEmphasis"/>
         </w:rPr>
-      </w:pPr>
+        <w:t>Exploratory Data Analysis Script</w:t>
+      </w:r>
       <w:r>
         <w:rPr>
           <w:rStyle w:val="IntenseEmphasis"/>
         </w:rPr>
-        <w:t>EDA:</w:t>
+        <w:t>:</w:t>
+      </w:r>
+      <w:r>
+        <w:rPr>
+          <w:rStyle w:val="IntenseEmphasis"/>
+        </w:rPr>
+        <w:t xml:space="preserve"> </w:t>
+      </w:r>
+      <w:r>
+        <w:rPr>
+          <w:color w:val="FF0000"/>
+        </w:rPr>
+        <w:t>(add a link to a sample script</w:t>
+      </w:r>
+      <w:r>
+        <w:rPr>
+          <w:color w:val="FF0000"/>
+        </w:rPr>
+        <w:t xml:space="preserve"> and comment in the script with each section</w:t>
+      </w:r>
+      <w:r>
+        <w:rPr>
+          <w:color w:val="FF0000"/>
+        </w:rPr>
+        <w:t>)</w:t>
       </w:r>
     </w:p>
     <w:p>
@@ -157,7 +207,25 @@
         </w:numPr>
       </w:pPr>
       <w:r>
-        <w:t>Inflation Adjustments – Is data adjusted for inflation? Inflation adjustments should reflect in Starting Case, NER, TI, Broker Commission amount, Brokerage, etc.</w:t>
+        <w:t>Inflation</w:t>
+      </w:r>
+      <w:r>
+        <w:t xml:space="preserve"> (rent growth)</w:t>
+      </w:r>
+      <w:r>
+        <w:t xml:space="preserve"> Adjustments – Is data adjusted for inflation</w:t>
+      </w:r>
+      <w:r>
+        <w:t xml:space="preserve"> (rent growth)</w:t>
+      </w:r>
+      <w:r>
+        <w:t>? Inflation adjustments should reflect in Starting Cas</w:t>
+      </w:r>
+      <w:r>
+        <w:t>h</w:t>
+      </w:r>
+      <w:r>
+        <w:t>, NER, TI, Broker Commission amount, Brokerage, etc.</w:t>
       </w:r>
     </w:p>
     <w:p>
@@ -187,10 +255,28 @@
         </w:numPr>
       </w:pPr>
       <w:r>
-        <w:t>What criteria is used to select the features?</w:t>
-      </w:r>
-      <w:r>
-        <w:t xml:space="preserve"> Are all the features testable with this criteria?</w:t>
+        <w:t>What criteria</w:t>
+      </w:r>
+      <w:r>
+        <w:t>/method</w:t>
+      </w:r>
+      <w:r>
+        <w:t xml:space="preserve"> is used to select the features</w:t>
+      </w:r>
+      <w:r>
+        <w:t xml:space="preserve"> (eg PCA, ICA, Decision Trees)</w:t>
+      </w:r>
+      <w:r>
+        <w:t>?</w:t>
+      </w:r>
+      <w:r>
+        <w:t xml:space="preserve"> Are all the features testable with this criteria</w:t>
+      </w:r>
+      <w:r>
+        <w:t xml:space="preserve"> (check if assumption of the methods are satisfied by the choice of features)</w:t>
+      </w:r>
+      <w:r>
+        <w:t>?</w:t>
       </w:r>
       <w:r>
         <w:t xml:space="preserve"> Is the current method applicable for the market under review or alternate feature selection strategy is required? </w:t>
@@ -208,10 +294,28 @@
         <w:t>Are all the relevant features included in the model?</w:t>
       </w:r>
       <w:r>
-        <w:t xml:space="preserve"> Do they require any feature transformation</w:t>
+        <w:t xml:space="preserve"> </w:t>
+      </w:r>
+      <w:r>
+        <w:t>What metrics and thresholds are used to select the feature</w:t>
+      </w:r>
+      <w:r>
+        <w:t xml:space="preserve">? </w:t>
+      </w:r>
+      <w:r>
+        <w:t>Do the</w:t>
+      </w:r>
+      <w:r>
+        <w:t xml:space="preserve"> features</w:t>
+      </w:r>
+      <w:r>
+        <w:t xml:space="preserve"> require any transformation</w:t>
       </w:r>
       <w:r>
         <w:t>?</w:t>
+      </w:r>
+      <w:r>
+        <w:t xml:space="preserve"> </w:t>
       </w:r>
     </w:p>
     <w:p>
@@ -247,7 +351,10 @@
         </w:numPr>
       </w:pPr>
       <w:r>
-        <w:t xml:space="preserve">EDA – </w:t>
+        <w:t xml:space="preserve">EDA </w:t>
+      </w:r>
+      <w:r>
+        <w:t>-</w:t>
       </w:r>
     </w:p>
     <w:p>
@@ -307,7 +414,20 @@
         </w:numPr>
       </w:pPr>
       <w:r>
-        <w:t>Outliers – Are there any new outliers appearing in the data? Do any</w:t>
+        <w:lastRenderedPageBreak/>
+        <w:t xml:space="preserve">Outliers – Are there any new outliers appearing in the </w:t>
+      </w:r>
+      <w:r>
+        <w:t xml:space="preserve">historical </w:t>
+      </w:r>
+      <w:r>
+        <w:t>data</w:t>
+      </w:r>
+      <w:r>
+        <w:t xml:space="preserve"> and upcoming data</w:t>
+      </w:r>
+      <w:r>
+        <w:t>? Do any</w:t>
       </w:r>
       <w:r>
         <w:t xml:space="preserve"> of the</w:t>
@@ -340,11 +460,7 @@
         </w:numPr>
       </w:pPr>
       <w:r>
-        <w:t xml:space="preserve">Market Segmentation – Are all the relevant variables chosen for market segmentation? Does market segmentation change in comparison to the original distribution? Are there </w:t>
-      </w:r>
-      <w:r>
-        <w:lastRenderedPageBreak/>
-        <w:t>significant number of points corresponding to each submarket?</w:t>
+        <w:t>Market Segmentation – Are all the relevant variables chosen for market segmentation? Does market segmentation change in comparison to the original distribution? Are there significant number of points corresponding to each submarket?</w:t>
       </w:r>
       <w:r>
         <w:t xml:space="preserve"> If not, should the modelling strategy be changed?</w:t>
@@ -610,7 +726,19 @@
         </w:numPr>
       </w:pPr>
       <w:r>
-        <w:t xml:space="preserve">Feature engineering and transformation – Do any features require transformation or </w:t>
+        <w:t>Feature engineering and transformation –</w:t>
+      </w:r>
+    </w:p>
+    <w:p>
+      <w:pPr>
+        <w:pStyle w:val="ListParagraph"/>
+        <w:numPr>
+          <w:ilvl w:val="2"/>
+          <w:numId w:val="2"/>
+        </w:numPr>
+      </w:pPr>
+      <w:r>
+        <w:t xml:space="preserve"> Do any features require transformation or </w:t>
       </w:r>
       <w:r>
         <w:t xml:space="preserve">new features need to be </w:t>
@@ -624,6 +752,27 @@
       <w:r>
         <w:t xml:space="preserve"> based on EDA?</w:t>
       </w:r>
+      <w:r>
+        <w:t xml:space="preserve"> </w:t>
+      </w:r>
+    </w:p>
+    <w:p>
+      <w:pPr>
+        <w:pStyle w:val="ListParagraph"/>
+        <w:numPr>
+          <w:ilvl w:val="2"/>
+          <w:numId w:val="2"/>
+        </w:numPr>
+      </w:pPr>
+      <w:r>
+        <w:t>Is the transformation of features chosen for historical data also applied to upcoming data?</w:t>
+      </w:r>
+    </w:p>
+    <w:p>
+      <w:pPr>
+        <w:pStyle w:val="ListParagraph"/>
+        <w:ind w:left="1440"/>
+      </w:pPr>
     </w:p>
     <w:p>
       <w:pPr>
@@ -658,6 +807,7 @@
         </w:numPr>
       </w:pPr>
       <w:r>
+        <w:lastRenderedPageBreak/>
         <w:t>Model</w:t>
       </w:r>
       <w:r>
@@ -769,7 +919,6 @@
         <w:ind w:left="1440"/>
       </w:pPr>
       <w:r>
-        <w:lastRenderedPageBreak/>
         <w:t>To what degree are the above assumptions satisfied? In case of significant violations, what possible strategy can be adopted?</w:t>
       </w:r>
     </w:p>

</xml_diff>